<commit_message>
update word nop bai
</commit_message>
<xml_diff>
--- a/renew/paper_NCKH_SV_Phat_Phuc_V4.docx
+++ b/renew/paper_NCKH_SV_Phat_Phuc_V4.docx
@@ -5442,1589 +5442,637 @@
         <w:t xml:space="preserve"> dự đoán</w:t>
       </w:r>
     </w:p>
-    <w:tbl>
-      <w:tblPr>
-        <w:tblStyle w:val="LiBang"/>
-        <w:tblW w:w="10369" w:type="dxa"/>
-        <w:tblInd w:w="-540" w:type="dxa"/>
-        <w:tblBorders>
-          <w:top w:val="none" w:sz="0" w:space="0" w:color="auto"/>
-          <w:left w:val="none" w:sz="0" w:space="0" w:color="auto"/>
-          <w:bottom w:val="none" w:sz="0" w:space="0" w:color="auto"/>
-          <w:right w:val="none" w:sz="0" w:space="0" w:color="auto"/>
-          <w:insideH w:val="none" w:sz="0" w:space="0" w:color="auto"/>
-          <w:insideV w:val="none" w:sz="0" w:space="0" w:color="auto"/>
-        </w:tblBorders>
-        <w:tblLook w:val="04A0" w:firstRow="1" w:lastRow="0" w:firstColumn="1" w:lastColumn="0" w:noHBand="0" w:noVBand="1"/>
-      </w:tblPr>
-      <w:tblGrid>
-        <w:gridCol w:w="5106"/>
-        <w:gridCol w:w="5263"/>
-      </w:tblGrid>
-      <w:tr>
-        <w:tc>
-          <w:tcPr>
-            <w:tcW w:w="5106" w:type="dxa"/>
-            <w:vAlign w:val="center"/>
-          </w:tcPr>
-          <w:p>
-            <w:pPr>
-              <w:pStyle w:val="oancuaDanhsach"/>
-              <w:ind w:left="0"/>
-              <w:jc w:val="center"/>
-              <w:rPr>
-                <w:sz w:val="22"/>
-              </w:rPr>
-            </w:pPr>
-            <w:r>
-              <w:rPr>
-                <w:b w:val="0"/>
-                <w:bCs w:val="0"/>
-                <w:noProof/>
-              </w:rPr>
-              <w:drawing>
-                <wp:inline distT="0" distB="0" distL="0" distR="0" wp14:anchorId="53D398F7" wp14:editId="102C90C7">
-                  <wp:extent cx="3095625" cy="1777927"/>
-                  <wp:effectExtent l="0" t="0" r="0" b="0"/>
-                  <wp:docPr id="17" name="Hình ảnh 17"/>
-                  <wp:cNvGraphicFramePr>
-                    <a:graphicFrameLocks xmlns:a="http://schemas.openxmlformats.org/drawingml/2006/main" noChangeAspect="1"/>
-                  </wp:cNvGraphicFramePr>
-                  <a:graphic xmlns:a="http://schemas.openxmlformats.org/drawingml/2006/main">
-                    <a:graphicData uri="http://schemas.openxmlformats.org/drawingml/2006/picture">
-                      <pic:pic xmlns:pic="http://schemas.openxmlformats.org/drawingml/2006/picture">
-                        <pic:nvPicPr>
-                          <pic:cNvPr id="0" name="Picture 9"/>
-                          <pic:cNvPicPr>
-                            <a:picLocks noChangeAspect="1" noChangeArrowheads="1"/>
-                          </pic:cNvPicPr>
-                        </pic:nvPicPr>
-                        <pic:blipFill rotWithShape="1">
-                          <a:blip r:embed="rId9">
-                            <a:extLst>
-                              <a:ext uri="{28A0092B-C50C-407E-A947-70E740481C1C}">
-                                <a14:useLocalDpi xmlns:a14="http://schemas.microsoft.com/office/drawing/2010/main" val="0"/>
-                              </a:ext>
-                            </a:extLst>
-                          </a:blip>
-                          <a:srcRect t="19075" r="9420"/>
-                          <a:stretch/>
-                        </pic:blipFill>
-                        <pic:spPr bwMode="auto">
-                          <a:xfrm>
-                            <a:off x="0" y="0"/>
-                            <a:ext cx="3096593" cy="1778483"/>
-                          </a:xfrm>
-                          <a:prstGeom prst="rect">
-                            <a:avLst/>
-                          </a:prstGeom>
-                          <a:noFill/>
-                          <a:ln>
-                            <a:noFill/>
-                          </a:ln>
-                          <a:extLst>
-                            <a:ext uri="{53640926-AAD7-44D8-BBD7-CCE9431645EC}">
-                              <a14:shadowObscured xmlns:a14="http://schemas.microsoft.com/office/drawing/2010/main"/>
-                            </a:ext>
-                          </a:extLst>
-                        </pic:spPr>
-                      </pic:pic>
-                    </a:graphicData>
-                  </a:graphic>
-                </wp:inline>
-              </w:drawing>
-            </w:r>
-          </w:p>
-        </w:tc>
-        <w:tc>
-          <w:tcPr>
-            <w:tcW w:w="0" w:type="auto"/>
-            <w:vAlign w:val="center"/>
-          </w:tcPr>
-          <w:p>
-            <w:pPr>
-              <w:pStyle w:val="oancuaDanhsach"/>
-              <w:ind w:left="0"/>
-              <w:jc w:val="center"/>
-              <w:rPr>
-                <w:sz w:val="22"/>
-              </w:rPr>
-            </w:pPr>
-            <w:r>
-              <w:rPr>
-                <w:b w:val="0"/>
-                <w:bCs w:val="0"/>
-                <w:i/>
-                <w:iCs/>
-                <w:noProof/>
-              </w:rPr>
-              <w:drawing>
-                <wp:inline distT="0" distB="0" distL="0" distR="0" wp14:anchorId="1FEB4FCC" wp14:editId="00CDFBD1">
-                  <wp:extent cx="3200607" cy="1704340"/>
-                  <wp:effectExtent l="0" t="0" r="0" b="0"/>
-                  <wp:docPr id="16" name="Hình ảnh 16"/>
-                  <wp:cNvGraphicFramePr>
-                    <a:graphicFrameLocks xmlns:a="http://schemas.openxmlformats.org/drawingml/2006/main" noChangeAspect="1"/>
-                  </wp:cNvGraphicFramePr>
-                  <a:graphic xmlns:a="http://schemas.openxmlformats.org/drawingml/2006/main">
-                    <a:graphicData uri="http://schemas.openxmlformats.org/drawingml/2006/picture">
-                      <pic:pic xmlns:pic="http://schemas.openxmlformats.org/drawingml/2006/picture">
-                        <pic:nvPicPr>
-                          <pic:cNvPr id="0" name="Picture 11"/>
-                          <pic:cNvPicPr>
-                            <a:picLocks noChangeAspect="1" noChangeArrowheads="1"/>
-                          </pic:cNvPicPr>
-                        </pic:nvPicPr>
-                        <pic:blipFill>
-                          <a:blip r:embed="rId10" cstate="print">
-                            <a:extLst>
-                              <a:ext uri="{28A0092B-C50C-407E-A947-70E740481C1C}">
-                                <a14:useLocalDpi xmlns:a14="http://schemas.microsoft.com/office/drawing/2010/main" val="0"/>
-                              </a:ext>
-                            </a:extLst>
-                          </a:blip>
-                          <a:stretch>
-                            <a:fillRect/>
-                          </a:stretch>
-                        </pic:blipFill>
-                        <pic:spPr bwMode="auto">
-                          <a:xfrm>
-                            <a:off x="0" y="0"/>
-                            <a:ext cx="3200607" cy="1704340"/>
-                          </a:xfrm>
-                          <a:prstGeom prst="rect">
-                            <a:avLst/>
-                          </a:prstGeom>
-                          <a:noFill/>
-                          <a:ln>
-                            <a:noFill/>
-                          </a:ln>
-                        </pic:spPr>
-                      </pic:pic>
-                    </a:graphicData>
-                  </a:graphic>
-                </wp:inline>
-              </w:drawing>
-            </w:r>
-          </w:p>
-        </w:tc>
-      </w:tr>
-      <w:tr>
-        <w:tc>
-          <w:tcPr>
-            <w:tcW w:w="5106" w:type="dxa"/>
-            <w:vAlign w:val="center"/>
-          </w:tcPr>
-          <w:p>
-            <w:pPr>
-              <w:pStyle w:val="oancuaDanhsach"/>
-              <w:ind w:left="0"/>
-              <w:jc w:val="center"/>
-              <w:rPr>
-                <w:b w:val="0"/>
-                <w:bCs w:val="0"/>
-                <w:noProof/>
-              </w:rPr>
-            </w:pPr>
-            <w:r>
-              <w:rPr>
-                <w:b w:val="0"/>
-                <w:bCs w:val="0"/>
-                <w:i/>
-                <w:iCs/>
-                <w:sz w:val="22"/>
-              </w:rPr>
-              <w:t xml:space="preserve">Hình </w:t>
-            </w:r>
-            <w:r>
-              <w:rPr>
-                <w:b w:val="0"/>
-                <w:bCs w:val="0"/>
-                <w:i/>
-                <w:iCs/>
-                <w:sz w:val="22"/>
-              </w:rPr>
-              <w:t>1</w:t>
-            </w:r>
-            <w:r>
-              <w:rPr>
-                <w:b w:val="0"/>
-                <w:bCs w:val="0"/>
-                <w:i/>
-                <w:iCs/>
-                <w:sz w:val="22"/>
-              </w:rPr>
-              <w:t>. Dự đoán của Apple cho 30 ngày tiếp theo</w:t>
-            </w:r>
-          </w:p>
-        </w:tc>
-        <w:tc>
-          <w:tcPr>
-            <w:tcW w:w="0" w:type="auto"/>
-            <w:vAlign w:val="center"/>
-          </w:tcPr>
-          <w:p>
-            <w:pPr>
-              <w:pStyle w:val="oancuaDanhsach"/>
-              <w:ind w:left="0"/>
-              <w:jc w:val="center"/>
-              <w:rPr>
-                <w:b w:val="0"/>
-                <w:bCs w:val="0"/>
-                <w:i/>
-                <w:iCs/>
-                <w:noProof/>
-              </w:rPr>
-            </w:pPr>
-            <w:r>
-              <w:rPr>
-                <w:b w:val="0"/>
-                <w:bCs w:val="0"/>
-                <w:i/>
-                <w:iCs/>
-                <w:sz w:val="22"/>
-              </w:rPr>
-              <w:t xml:space="preserve">Hình </w:t>
-            </w:r>
-            <w:r>
-              <w:rPr>
-                <w:b w:val="0"/>
-                <w:bCs w:val="0"/>
-                <w:i/>
-                <w:iCs/>
-                <w:sz w:val="22"/>
-              </w:rPr>
-              <w:t>2</w:t>
-            </w:r>
-            <w:r>
-              <w:rPr>
-                <w:b w:val="0"/>
-                <w:bCs w:val="0"/>
-                <w:i/>
-                <w:iCs/>
-                <w:sz w:val="22"/>
-              </w:rPr>
-              <w:t>. Giá trị thực của Apple</w:t>
-            </w:r>
-          </w:p>
-        </w:tc>
-      </w:tr>
-      <w:tr>
-        <w:tc>
-          <w:tcPr>
-            <w:tcW w:w="5106" w:type="dxa"/>
-            <w:vAlign w:val="center"/>
-          </w:tcPr>
-          <w:p>
-            <w:pPr>
-              <w:pStyle w:val="oancuaDanhsach"/>
-              <w:ind w:left="0"/>
-              <w:jc w:val="center"/>
-              <w:rPr>
-                <w:sz w:val="22"/>
-              </w:rPr>
-            </w:pPr>
-            <w:r>
-              <w:rPr>
-                <w:b w:val="0"/>
-                <w:bCs w:val="0"/>
-                <w:noProof/>
-              </w:rPr>
-              <w:lastRenderedPageBreak/>
-              <w:drawing>
-                <wp:inline distT="0" distB="0" distL="0" distR="0" wp14:anchorId="1FBDF107" wp14:editId="5064D1B5">
-                  <wp:extent cx="3076575" cy="1758877"/>
-                  <wp:effectExtent l="0" t="0" r="0" b="0"/>
-                  <wp:docPr id="19" name="Hình ảnh 19"/>
-                  <wp:cNvGraphicFramePr>
-                    <a:graphicFrameLocks xmlns:a="http://schemas.openxmlformats.org/drawingml/2006/main" noChangeAspect="1"/>
-                  </wp:cNvGraphicFramePr>
-                  <a:graphic xmlns:a="http://schemas.openxmlformats.org/drawingml/2006/main">
-                    <a:graphicData uri="http://schemas.openxmlformats.org/drawingml/2006/picture">
-                      <pic:pic xmlns:pic="http://schemas.openxmlformats.org/drawingml/2006/picture">
-                        <pic:nvPicPr>
-                          <pic:cNvPr id="0" name="Picture 9"/>
-                          <pic:cNvPicPr>
-                            <a:picLocks noChangeAspect="1" noChangeArrowheads="1"/>
-                          </pic:cNvPicPr>
-                        </pic:nvPicPr>
-                        <pic:blipFill rotWithShape="1">
-                          <a:blip r:embed="rId11">
-                            <a:extLst>
-                              <a:ext uri="{28A0092B-C50C-407E-A947-70E740481C1C}">
-                                <a14:useLocalDpi xmlns:a14="http://schemas.microsoft.com/office/drawing/2010/main" val="0"/>
-                              </a:ext>
-                            </a:extLst>
-                          </a:blip>
-                          <a:srcRect t="19942" r="9978"/>
-                          <a:stretch/>
-                        </pic:blipFill>
-                        <pic:spPr bwMode="auto">
-                          <a:xfrm>
-                            <a:off x="0" y="0"/>
-                            <a:ext cx="3077537" cy="1759427"/>
-                          </a:xfrm>
-                          <a:prstGeom prst="rect">
-                            <a:avLst/>
-                          </a:prstGeom>
-                          <a:noFill/>
-                          <a:ln>
-                            <a:noFill/>
-                          </a:ln>
-                          <a:extLst>
-                            <a:ext uri="{53640926-AAD7-44D8-BBD7-CCE9431645EC}">
-                              <a14:shadowObscured xmlns:a14="http://schemas.microsoft.com/office/drawing/2010/main"/>
-                            </a:ext>
-                          </a:extLst>
-                        </pic:spPr>
-                      </pic:pic>
-                    </a:graphicData>
-                  </a:graphic>
-                </wp:inline>
-              </w:drawing>
-            </w:r>
-          </w:p>
-        </w:tc>
-        <w:tc>
-          <w:tcPr>
-            <w:tcW w:w="0" w:type="auto"/>
-            <w:vAlign w:val="center"/>
-          </w:tcPr>
-          <w:p>
-            <w:pPr>
-              <w:pStyle w:val="oancuaDanhsach"/>
-              <w:ind w:left="0"/>
-              <w:jc w:val="center"/>
-              <w:rPr>
-                <w:sz w:val="22"/>
-              </w:rPr>
-            </w:pPr>
-            <w:r>
-              <w:rPr>
-                <w:b w:val="0"/>
-                <w:bCs w:val="0"/>
-                <w:i/>
-                <w:iCs/>
-                <w:noProof/>
-              </w:rPr>
-              <w:drawing>
-                <wp:inline distT="0" distB="0" distL="0" distR="0" wp14:anchorId="6879D487" wp14:editId="0DCD8F5C">
-                  <wp:extent cx="3199940" cy="1506220"/>
-                  <wp:effectExtent l="0" t="0" r="635" b="0"/>
-                  <wp:docPr id="18" name="Hình ảnh 18"/>
-                  <wp:cNvGraphicFramePr>
-                    <a:graphicFrameLocks xmlns:a="http://schemas.openxmlformats.org/drawingml/2006/main" noChangeAspect="1"/>
-                  </wp:cNvGraphicFramePr>
-                  <a:graphic xmlns:a="http://schemas.openxmlformats.org/drawingml/2006/main">
-                    <a:graphicData uri="http://schemas.openxmlformats.org/drawingml/2006/picture">
-                      <pic:pic xmlns:pic="http://schemas.openxmlformats.org/drawingml/2006/picture">
-                        <pic:nvPicPr>
-                          <pic:cNvPr id="0" name="Picture 11"/>
-                          <pic:cNvPicPr>
-                            <a:picLocks noChangeAspect="1" noChangeArrowheads="1"/>
-                          </pic:cNvPicPr>
-                        </pic:nvPicPr>
-                        <pic:blipFill>
-                          <a:blip r:embed="rId12" cstate="print">
-                            <a:extLst>
-                              <a:ext uri="{28A0092B-C50C-407E-A947-70E740481C1C}">
-                                <a14:useLocalDpi xmlns:a14="http://schemas.microsoft.com/office/drawing/2010/main" val="0"/>
-                              </a:ext>
-                            </a:extLst>
-                          </a:blip>
-                          <a:stretch>
-                            <a:fillRect/>
-                          </a:stretch>
-                        </pic:blipFill>
-                        <pic:spPr bwMode="auto">
-                          <a:xfrm>
-                            <a:off x="0" y="0"/>
-                            <a:ext cx="3205507" cy="1508841"/>
-                          </a:xfrm>
-                          <a:prstGeom prst="rect">
-                            <a:avLst/>
-                          </a:prstGeom>
-                          <a:noFill/>
-                          <a:ln>
-                            <a:noFill/>
-                          </a:ln>
-                        </pic:spPr>
-                      </pic:pic>
-                    </a:graphicData>
-                  </a:graphic>
-                </wp:inline>
-              </w:drawing>
-            </w:r>
-          </w:p>
-        </w:tc>
-      </w:tr>
-      <w:tr>
-        <w:tc>
-          <w:tcPr>
-            <w:tcW w:w="5106" w:type="dxa"/>
-            <w:vAlign w:val="center"/>
-          </w:tcPr>
-          <w:p>
-            <w:pPr>
-              <w:pStyle w:val="oancuaDanhsach"/>
-              <w:ind w:left="0"/>
-              <w:jc w:val="center"/>
-              <w:rPr>
-                <w:b w:val="0"/>
-                <w:bCs w:val="0"/>
-                <w:noProof/>
-              </w:rPr>
-            </w:pPr>
-            <w:r>
-              <w:rPr>
-                <w:b w:val="0"/>
-                <w:bCs w:val="0"/>
-                <w:i/>
-                <w:iCs/>
-                <w:sz w:val="22"/>
-              </w:rPr>
-              <w:t xml:space="preserve">Hình </w:t>
-            </w:r>
-            <w:r>
-              <w:rPr>
-                <w:b w:val="0"/>
-                <w:bCs w:val="0"/>
-                <w:i/>
-                <w:iCs/>
-                <w:sz w:val="22"/>
-              </w:rPr>
-              <w:t>3</w:t>
-            </w:r>
-            <w:r>
-              <w:rPr>
-                <w:b w:val="0"/>
-                <w:bCs w:val="0"/>
-                <w:i/>
-                <w:iCs/>
-                <w:sz w:val="22"/>
-              </w:rPr>
-              <w:t>. Dự đoán của Alphabet cho 30 ngày tiếp theo</w:t>
-            </w:r>
-          </w:p>
-        </w:tc>
-        <w:tc>
-          <w:tcPr>
-            <w:tcW w:w="0" w:type="auto"/>
-            <w:vAlign w:val="center"/>
-          </w:tcPr>
-          <w:p>
-            <w:pPr>
-              <w:pStyle w:val="oancuaDanhsach"/>
-              <w:ind w:left="0"/>
-              <w:jc w:val="center"/>
-              <w:rPr>
-                <w:b w:val="0"/>
-                <w:bCs w:val="0"/>
-                <w:i/>
-                <w:iCs/>
-                <w:noProof/>
-              </w:rPr>
-            </w:pPr>
-            <w:r>
-              <w:rPr>
-                <w:b w:val="0"/>
-                <w:bCs w:val="0"/>
-                <w:i/>
-                <w:iCs/>
-                <w:sz w:val="22"/>
-              </w:rPr>
-              <w:t xml:space="preserve">Hình </w:t>
-            </w:r>
-            <w:r>
-              <w:rPr>
-                <w:b w:val="0"/>
-                <w:bCs w:val="0"/>
-                <w:i/>
-                <w:iCs/>
-                <w:sz w:val="22"/>
-              </w:rPr>
-              <w:t>4</w:t>
-            </w:r>
-            <w:r>
-              <w:rPr>
-                <w:b w:val="0"/>
-                <w:bCs w:val="0"/>
-                <w:i/>
-                <w:iCs/>
-                <w:sz w:val="22"/>
-              </w:rPr>
-              <w:t xml:space="preserve">. Giá trị thực của </w:t>
-            </w:r>
-            <w:r>
-              <w:rPr>
-                <w:b w:val="0"/>
-                <w:bCs w:val="0"/>
-                <w:i/>
-                <w:iCs/>
-                <w:sz w:val="22"/>
-              </w:rPr>
-              <w:t>Alphabet</w:t>
-            </w:r>
-          </w:p>
-        </w:tc>
-      </w:tr>
-      <w:tr>
-        <w:tc>
-          <w:tcPr>
-            <w:tcW w:w="5106" w:type="dxa"/>
-            <w:vAlign w:val="center"/>
-          </w:tcPr>
-          <w:p>
-            <w:pPr>
-              <w:pStyle w:val="oancuaDanhsach"/>
-              <w:ind w:left="0"/>
-              <w:jc w:val="center"/>
-              <w:rPr>
-                <w:b w:val="0"/>
-                <w:bCs w:val="0"/>
-                <w:noProof/>
-              </w:rPr>
-            </w:pPr>
-          </w:p>
-          <w:p>
-            <w:pPr>
-              <w:pStyle w:val="oancuaDanhsach"/>
-              <w:ind w:left="0"/>
-              <w:jc w:val="center"/>
-              <w:rPr>
-                <w:sz w:val="22"/>
-              </w:rPr>
-            </w:pPr>
-            <w:r>
-              <w:rPr>
-                <w:b w:val="0"/>
-                <w:bCs w:val="0"/>
-                <w:noProof/>
-              </w:rPr>
-              <w:drawing>
-                <wp:inline distT="0" distB="0" distL="0" distR="0" wp14:anchorId="4F6A9DD8" wp14:editId="32A954CC">
-                  <wp:extent cx="3086100" cy="1749353"/>
-                  <wp:effectExtent l="0" t="0" r="0" b="3810"/>
-                  <wp:docPr id="23" name="Hình ảnh 23"/>
-                  <wp:cNvGraphicFramePr>
-                    <a:graphicFrameLocks xmlns:a="http://schemas.openxmlformats.org/drawingml/2006/main" noChangeAspect="1"/>
-                  </wp:cNvGraphicFramePr>
-                  <a:graphic xmlns:a="http://schemas.openxmlformats.org/drawingml/2006/main">
-                    <a:graphicData uri="http://schemas.openxmlformats.org/drawingml/2006/picture">
-                      <pic:pic xmlns:pic="http://schemas.openxmlformats.org/drawingml/2006/picture">
-                        <pic:nvPicPr>
-                          <pic:cNvPr id="0" name="Picture 9"/>
-                          <pic:cNvPicPr>
-                            <a:picLocks noChangeAspect="1" noChangeArrowheads="1"/>
-                          </pic:cNvPicPr>
-                        </pic:nvPicPr>
-                        <pic:blipFill rotWithShape="1">
-                          <a:blip r:embed="rId13">
-                            <a:extLst>
-                              <a:ext uri="{28A0092B-C50C-407E-A947-70E740481C1C}">
-                                <a14:useLocalDpi xmlns:a14="http://schemas.microsoft.com/office/drawing/2010/main" val="0"/>
-                              </a:ext>
-                            </a:extLst>
-                          </a:blip>
-                          <a:srcRect t="20376" r="9699"/>
-                          <a:stretch/>
-                        </pic:blipFill>
-                        <pic:spPr bwMode="auto">
-                          <a:xfrm>
-                            <a:off x="0" y="0"/>
-                            <a:ext cx="3087064" cy="1749900"/>
-                          </a:xfrm>
-                          <a:prstGeom prst="rect">
-                            <a:avLst/>
-                          </a:prstGeom>
-                          <a:noFill/>
-                          <a:ln>
-                            <a:noFill/>
-                          </a:ln>
-                          <a:extLst>
-                            <a:ext uri="{53640926-AAD7-44D8-BBD7-CCE9431645EC}">
-                              <a14:shadowObscured xmlns:a14="http://schemas.microsoft.com/office/drawing/2010/main"/>
-                            </a:ext>
-                          </a:extLst>
-                        </pic:spPr>
-                      </pic:pic>
-                    </a:graphicData>
-                  </a:graphic>
-                </wp:inline>
-              </w:drawing>
-            </w:r>
-          </w:p>
-        </w:tc>
-        <w:tc>
-          <w:tcPr>
-            <w:tcW w:w="0" w:type="auto"/>
-            <w:vAlign w:val="center"/>
-          </w:tcPr>
-          <w:p>
-            <w:pPr>
-              <w:pStyle w:val="oancuaDanhsach"/>
-              <w:ind w:left="0"/>
-              <w:jc w:val="center"/>
-              <w:rPr>
-                <w:sz w:val="22"/>
-              </w:rPr>
-            </w:pPr>
-            <w:r>
-              <w:rPr>
-                <w:b w:val="0"/>
-                <w:bCs w:val="0"/>
-                <w:i/>
-                <w:iCs/>
-                <w:noProof/>
-              </w:rPr>
-              <w:drawing>
-                <wp:inline distT="0" distB="0" distL="0" distR="0" wp14:anchorId="2A9E4323" wp14:editId="32AFAC1B">
-                  <wp:extent cx="3204845" cy="1552575"/>
-                  <wp:effectExtent l="0" t="0" r="0" b="9525"/>
-                  <wp:docPr id="22" name="Hình ảnh 22"/>
-                  <wp:cNvGraphicFramePr>
-                    <a:graphicFrameLocks xmlns:a="http://schemas.openxmlformats.org/drawingml/2006/main" noChangeAspect="1"/>
-                  </wp:cNvGraphicFramePr>
-                  <a:graphic xmlns:a="http://schemas.openxmlformats.org/drawingml/2006/main">
-                    <a:graphicData uri="http://schemas.openxmlformats.org/drawingml/2006/picture">
-                      <pic:pic xmlns:pic="http://schemas.openxmlformats.org/drawingml/2006/picture">
-                        <pic:nvPicPr>
-                          <pic:cNvPr id="0" name="Picture 11"/>
-                          <pic:cNvPicPr>
-                            <a:picLocks noChangeAspect="1" noChangeArrowheads="1"/>
-                          </pic:cNvPicPr>
-                        </pic:nvPicPr>
-                        <pic:blipFill>
-                          <a:blip r:embed="rId14" cstate="print">
-                            <a:extLst>
-                              <a:ext uri="{28A0092B-C50C-407E-A947-70E740481C1C}">
-                                <a14:useLocalDpi xmlns:a14="http://schemas.microsoft.com/office/drawing/2010/main" val="0"/>
-                              </a:ext>
-                            </a:extLst>
-                          </a:blip>
-                          <a:stretch>
-                            <a:fillRect/>
-                          </a:stretch>
-                        </pic:blipFill>
-                        <pic:spPr bwMode="auto">
-                          <a:xfrm>
-                            <a:off x="0" y="0"/>
-                            <a:ext cx="3210389" cy="1555261"/>
-                          </a:xfrm>
-                          <a:prstGeom prst="rect">
-                            <a:avLst/>
-                          </a:prstGeom>
-                          <a:noFill/>
-                          <a:ln>
-                            <a:noFill/>
-                          </a:ln>
-                        </pic:spPr>
-                      </pic:pic>
-                    </a:graphicData>
-                  </a:graphic>
-                </wp:inline>
-              </w:drawing>
-            </w:r>
-          </w:p>
-        </w:tc>
-      </w:tr>
-      <w:tr>
-        <w:tc>
-          <w:tcPr>
-            <w:tcW w:w="5106" w:type="dxa"/>
-            <w:vAlign w:val="center"/>
-          </w:tcPr>
-          <w:p>
-            <w:pPr>
-              <w:pStyle w:val="oancuaDanhsach"/>
-              <w:ind w:left="0"/>
-              <w:jc w:val="center"/>
-              <w:rPr>
-                <w:b w:val="0"/>
-                <w:bCs w:val="0"/>
-                <w:noProof/>
-              </w:rPr>
-            </w:pPr>
-            <w:r>
-              <w:rPr>
-                <w:b w:val="0"/>
-                <w:bCs w:val="0"/>
-                <w:i/>
-                <w:iCs/>
-                <w:sz w:val="22"/>
-              </w:rPr>
-              <w:t xml:space="preserve">Hình </w:t>
-            </w:r>
-            <w:r>
-              <w:rPr>
-                <w:b w:val="0"/>
-                <w:bCs w:val="0"/>
-                <w:i/>
-                <w:iCs/>
-                <w:sz w:val="22"/>
-              </w:rPr>
-              <w:t>5</w:t>
-            </w:r>
-            <w:r>
-              <w:rPr>
-                <w:b w:val="0"/>
-                <w:bCs w:val="0"/>
-                <w:i/>
-                <w:iCs/>
-                <w:sz w:val="22"/>
-              </w:rPr>
-              <w:t>. Dự đoán của Carriage Services cho 30 ngày tiếp theo</w:t>
-            </w:r>
-          </w:p>
-        </w:tc>
-        <w:tc>
-          <w:tcPr>
-            <w:tcW w:w="0" w:type="auto"/>
-            <w:vAlign w:val="center"/>
-          </w:tcPr>
-          <w:p>
-            <w:pPr>
-              <w:pStyle w:val="oancuaDanhsach"/>
-              <w:ind w:left="0"/>
-              <w:jc w:val="center"/>
-              <w:rPr>
-                <w:b w:val="0"/>
-                <w:bCs w:val="0"/>
-                <w:i/>
-                <w:iCs/>
-                <w:noProof/>
-              </w:rPr>
-            </w:pPr>
-            <w:r>
-              <w:rPr>
-                <w:b w:val="0"/>
-                <w:bCs w:val="0"/>
-                <w:i/>
-                <w:iCs/>
-                <w:sz w:val="22"/>
-              </w:rPr>
-              <w:t xml:space="preserve">Hình </w:t>
-            </w:r>
-            <w:r>
-              <w:rPr>
-                <w:b w:val="0"/>
-                <w:bCs w:val="0"/>
-                <w:i/>
-                <w:iCs/>
-                <w:sz w:val="22"/>
-              </w:rPr>
-              <w:t>6</w:t>
-            </w:r>
-            <w:r>
-              <w:rPr>
-                <w:b w:val="0"/>
-                <w:bCs w:val="0"/>
-                <w:i/>
-                <w:iCs/>
-                <w:sz w:val="22"/>
-              </w:rPr>
-              <w:t xml:space="preserve">. Giá trị thực của </w:t>
-            </w:r>
-            <w:r>
-              <w:rPr>
-                <w:b w:val="0"/>
-                <w:bCs w:val="0"/>
-                <w:i/>
-                <w:iCs/>
-                <w:sz w:val="22"/>
-              </w:rPr>
-              <w:t>Carriage Services</w:t>
-            </w:r>
-          </w:p>
-        </w:tc>
-      </w:tr>
-      <w:tr>
-        <w:tc>
-          <w:tcPr>
-            <w:tcW w:w="5106" w:type="dxa"/>
-            <w:vAlign w:val="center"/>
-          </w:tcPr>
-          <w:p>
-            <w:pPr>
-              <w:pStyle w:val="oancuaDanhsach"/>
-              <w:ind w:left="0"/>
-              <w:jc w:val="center"/>
-              <w:rPr>
-                <w:sz w:val="22"/>
-              </w:rPr>
-            </w:pPr>
-            <w:r>
-              <w:rPr>
-                <w:b w:val="0"/>
-                <w:bCs w:val="0"/>
-                <w:noProof/>
-              </w:rPr>
-              <w:drawing>
-                <wp:inline distT="0" distB="0" distL="0" distR="0" wp14:anchorId="30812732" wp14:editId="1DDFA688">
-                  <wp:extent cx="3104146" cy="1669774"/>
-                  <wp:effectExtent l="0" t="0" r="1270" b="6985"/>
-                  <wp:docPr id="25" name="Hình ảnh 25"/>
-                  <wp:cNvGraphicFramePr>
-                    <a:graphicFrameLocks xmlns:a="http://schemas.openxmlformats.org/drawingml/2006/main" noChangeAspect="1"/>
-                  </wp:cNvGraphicFramePr>
-                  <a:graphic xmlns:a="http://schemas.openxmlformats.org/drawingml/2006/main">
-                    <a:graphicData uri="http://schemas.openxmlformats.org/drawingml/2006/picture">
-                      <pic:pic xmlns:pic="http://schemas.openxmlformats.org/drawingml/2006/picture">
-                        <pic:nvPicPr>
-                          <pic:cNvPr id="0" name="Picture 9"/>
-                          <pic:cNvPicPr>
-                            <a:picLocks noChangeAspect="1" noChangeArrowheads="1"/>
-                          </pic:cNvPicPr>
-                        </pic:nvPicPr>
-                        <pic:blipFill rotWithShape="1">
-                          <a:blip r:embed="rId15">
-                            <a:extLst>
-                              <a:ext uri="{28A0092B-C50C-407E-A947-70E740481C1C}">
-                                <a14:useLocalDpi xmlns:a14="http://schemas.microsoft.com/office/drawing/2010/main" val="0"/>
-                              </a:ext>
-                            </a:extLst>
-                          </a:blip>
-                          <a:srcRect t="20809" r="9142" b="3164"/>
-                          <a:stretch/>
-                        </pic:blipFill>
-                        <pic:spPr bwMode="auto">
-                          <a:xfrm>
-                            <a:off x="0" y="0"/>
-                            <a:ext cx="3104146" cy="1669774"/>
-                          </a:xfrm>
-                          <a:prstGeom prst="rect">
-                            <a:avLst/>
-                          </a:prstGeom>
-                          <a:noFill/>
-                          <a:ln>
-                            <a:noFill/>
-                          </a:ln>
-                          <a:extLst>
-                            <a:ext uri="{53640926-AAD7-44D8-BBD7-CCE9431645EC}">
-                              <a14:shadowObscured xmlns:a14="http://schemas.microsoft.com/office/drawing/2010/main"/>
-                            </a:ext>
-                          </a:extLst>
-                        </pic:spPr>
-                      </pic:pic>
-                    </a:graphicData>
-                  </a:graphic>
-                </wp:inline>
-              </w:drawing>
-            </w:r>
-          </w:p>
-        </w:tc>
-        <w:tc>
-          <w:tcPr>
-            <w:tcW w:w="0" w:type="auto"/>
-            <w:vAlign w:val="center"/>
-          </w:tcPr>
-          <w:p>
-            <w:pPr>
-              <w:pStyle w:val="oancuaDanhsach"/>
-              <w:ind w:left="0"/>
-              <w:jc w:val="center"/>
-              <w:rPr>
-                <w:sz w:val="22"/>
-              </w:rPr>
-            </w:pPr>
-            <w:r>
-              <w:rPr>
-                <w:b w:val="0"/>
-                <w:bCs w:val="0"/>
-                <w:i/>
-                <w:iCs/>
-                <w:noProof/>
-              </w:rPr>
-              <w:drawing>
-                <wp:inline distT="0" distB="0" distL="0" distR="0" wp14:anchorId="2991C118" wp14:editId="55E4B5E3">
-                  <wp:extent cx="3204210" cy="1571625"/>
-                  <wp:effectExtent l="0" t="0" r="0" b="9525"/>
-                  <wp:docPr id="24" name="Hình ảnh 24"/>
-                  <wp:cNvGraphicFramePr>
-                    <a:graphicFrameLocks xmlns:a="http://schemas.openxmlformats.org/drawingml/2006/main" noChangeAspect="1"/>
-                  </wp:cNvGraphicFramePr>
-                  <a:graphic xmlns:a="http://schemas.openxmlformats.org/drawingml/2006/main">
-                    <a:graphicData uri="http://schemas.openxmlformats.org/drawingml/2006/picture">
-                      <pic:pic xmlns:pic="http://schemas.openxmlformats.org/drawingml/2006/picture">
-                        <pic:nvPicPr>
-                          <pic:cNvPr id="0" name="Picture 11"/>
-                          <pic:cNvPicPr>
-                            <a:picLocks noChangeAspect="1" noChangeArrowheads="1"/>
-                          </pic:cNvPicPr>
-                        </pic:nvPicPr>
-                        <pic:blipFill>
-                          <a:blip r:embed="rId16" cstate="print">
-                            <a:extLst>
-                              <a:ext uri="{28A0092B-C50C-407E-A947-70E740481C1C}">
-                                <a14:useLocalDpi xmlns:a14="http://schemas.microsoft.com/office/drawing/2010/main" val="0"/>
-                              </a:ext>
-                            </a:extLst>
-                          </a:blip>
-                          <a:stretch>
-                            <a:fillRect/>
-                          </a:stretch>
-                        </pic:blipFill>
-                        <pic:spPr bwMode="auto">
-                          <a:xfrm>
-                            <a:off x="0" y="0"/>
-                            <a:ext cx="3206734" cy="1572863"/>
-                          </a:xfrm>
-                          <a:prstGeom prst="rect">
-                            <a:avLst/>
-                          </a:prstGeom>
-                          <a:noFill/>
-                          <a:ln>
-                            <a:noFill/>
-                          </a:ln>
-                        </pic:spPr>
-                      </pic:pic>
-                    </a:graphicData>
-                  </a:graphic>
-                </wp:inline>
-              </w:drawing>
-            </w:r>
-          </w:p>
-        </w:tc>
-      </w:tr>
-      <w:tr>
-        <w:tc>
-          <w:tcPr>
-            <w:tcW w:w="5106" w:type="dxa"/>
-            <w:vAlign w:val="center"/>
-          </w:tcPr>
-          <w:p>
-            <w:pPr>
-              <w:pStyle w:val="oancuaDanhsach"/>
-              <w:ind w:left="0"/>
-              <w:jc w:val="center"/>
-              <w:rPr>
-                <w:b w:val="0"/>
-                <w:bCs w:val="0"/>
-                <w:noProof/>
-              </w:rPr>
-            </w:pPr>
-            <w:r>
-              <w:rPr>
-                <w:b w:val="0"/>
-                <w:bCs w:val="0"/>
-                <w:i/>
-                <w:iCs/>
-                <w:sz w:val="22"/>
-              </w:rPr>
-              <w:t xml:space="preserve">Hình </w:t>
-            </w:r>
-            <w:r>
-              <w:rPr>
-                <w:b w:val="0"/>
-                <w:bCs w:val="0"/>
-                <w:i/>
-                <w:iCs/>
-                <w:sz w:val="22"/>
-              </w:rPr>
-              <w:t>7</w:t>
-            </w:r>
-            <w:r>
-              <w:rPr>
-                <w:b w:val="0"/>
-                <w:bCs w:val="0"/>
-                <w:i/>
-                <w:iCs/>
-                <w:sz w:val="22"/>
-              </w:rPr>
-              <w:t>. Dự đoán của IBM cho 30 ngày tiếp theo</w:t>
-            </w:r>
-          </w:p>
-        </w:tc>
-        <w:tc>
-          <w:tcPr>
-            <w:tcW w:w="0" w:type="auto"/>
-            <w:vAlign w:val="center"/>
-          </w:tcPr>
-          <w:p>
-            <w:pPr>
-              <w:pStyle w:val="oancuaDanhsach"/>
-              <w:ind w:left="0"/>
-              <w:jc w:val="center"/>
-              <w:rPr>
-                <w:b w:val="0"/>
-                <w:bCs w:val="0"/>
-                <w:i/>
-                <w:iCs/>
-                <w:noProof/>
-              </w:rPr>
-            </w:pPr>
-            <w:r>
-              <w:rPr>
-                <w:b w:val="0"/>
-                <w:bCs w:val="0"/>
-                <w:i/>
-                <w:iCs/>
-                <w:sz w:val="22"/>
-              </w:rPr>
-              <w:t xml:space="preserve">Hình </w:t>
-            </w:r>
-            <w:r>
-              <w:rPr>
-                <w:b w:val="0"/>
-                <w:bCs w:val="0"/>
-                <w:i/>
-                <w:iCs/>
-                <w:sz w:val="22"/>
-              </w:rPr>
-              <w:t>8</w:t>
-            </w:r>
-            <w:r>
-              <w:rPr>
-                <w:b w:val="0"/>
-                <w:bCs w:val="0"/>
-                <w:i/>
-                <w:iCs/>
-                <w:sz w:val="22"/>
-              </w:rPr>
-              <w:t xml:space="preserve">. Giá trị thực của </w:t>
-            </w:r>
-            <w:r>
-              <w:rPr>
-                <w:b w:val="0"/>
-                <w:bCs w:val="0"/>
-                <w:i/>
-                <w:iCs/>
-                <w:sz w:val="22"/>
-              </w:rPr>
-              <w:t>IBM</w:t>
-            </w:r>
-          </w:p>
-        </w:tc>
-      </w:tr>
-      <w:tr>
-        <w:tc>
-          <w:tcPr>
-            <w:tcW w:w="5106" w:type="dxa"/>
-            <w:vAlign w:val="center"/>
-          </w:tcPr>
-          <w:p>
-            <w:pPr>
-              <w:pStyle w:val="oancuaDanhsach"/>
-              <w:ind w:left="0"/>
-              <w:jc w:val="center"/>
-              <w:rPr>
-                <w:sz w:val="22"/>
-              </w:rPr>
-            </w:pPr>
-            <w:r>
-              <w:rPr>
-                <w:b w:val="0"/>
-                <w:bCs w:val="0"/>
-                <w:noProof/>
-              </w:rPr>
-              <w:drawing>
-                <wp:inline distT="0" distB="0" distL="0" distR="0" wp14:anchorId="06056205" wp14:editId="1D5CCB41">
-                  <wp:extent cx="3086100" cy="1758877"/>
-                  <wp:effectExtent l="0" t="0" r="0" b="0"/>
-                  <wp:docPr id="13" name="Hình ảnh 13"/>
-                  <wp:cNvGraphicFramePr>
-                    <a:graphicFrameLocks xmlns:a="http://schemas.openxmlformats.org/drawingml/2006/main" noChangeAspect="1"/>
-                  </wp:cNvGraphicFramePr>
-                  <a:graphic xmlns:a="http://schemas.openxmlformats.org/drawingml/2006/main">
-                    <a:graphicData uri="http://schemas.openxmlformats.org/drawingml/2006/picture">
-                      <pic:pic xmlns:pic="http://schemas.openxmlformats.org/drawingml/2006/picture">
-                        <pic:nvPicPr>
-                          <pic:cNvPr id="0" name="Picture 9"/>
-                          <pic:cNvPicPr>
-                            <a:picLocks noChangeAspect="1" noChangeArrowheads="1"/>
-                          </pic:cNvPicPr>
-                        </pic:nvPicPr>
-                        <pic:blipFill rotWithShape="1">
-                          <a:blip r:embed="rId17">
-                            <a:extLst>
-                              <a:ext uri="{28A0092B-C50C-407E-A947-70E740481C1C}">
-                                <a14:useLocalDpi xmlns:a14="http://schemas.microsoft.com/office/drawing/2010/main" val="0"/>
-                              </a:ext>
-                            </a:extLst>
-                          </a:blip>
-                          <a:srcRect t="19942" r="9699"/>
-                          <a:stretch/>
-                        </pic:blipFill>
-                        <pic:spPr bwMode="auto">
-                          <a:xfrm>
-                            <a:off x="0" y="0"/>
-                            <a:ext cx="3087066" cy="1759428"/>
-                          </a:xfrm>
-                          <a:prstGeom prst="rect">
-                            <a:avLst/>
-                          </a:prstGeom>
-                          <a:noFill/>
-                          <a:ln>
-                            <a:noFill/>
-                          </a:ln>
-                          <a:extLst>
-                            <a:ext uri="{53640926-AAD7-44D8-BBD7-CCE9431645EC}">
-                              <a14:shadowObscured xmlns:a14="http://schemas.microsoft.com/office/drawing/2010/main"/>
-                            </a:ext>
-                          </a:extLst>
-                        </pic:spPr>
-                      </pic:pic>
-                    </a:graphicData>
-                  </a:graphic>
-                </wp:inline>
-              </w:drawing>
-            </w:r>
-          </w:p>
-        </w:tc>
-        <w:tc>
-          <w:tcPr>
-            <w:tcW w:w="0" w:type="auto"/>
-            <w:vAlign w:val="center"/>
-          </w:tcPr>
-          <w:p>
-            <w:pPr>
-              <w:pStyle w:val="oancuaDanhsach"/>
-              <w:ind w:left="0"/>
-              <w:jc w:val="center"/>
-              <w:rPr>
-                <w:sz w:val="22"/>
-              </w:rPr>
-            </w:pPr>
-            <w:r>
-              <w:rPr>
-                <w:b w:val="0"/>
-                <w:bCs w:val="0"/>
-                <w:i/>
-                <w:iCs/>
-                <w:noProof/>
-              </w:rPr>
-              <w:drawing>
-                <wp:inline distT="0" distB="0" distL="0" distR="0" wp14:anchorId="3A085006" wp14:editId="338BD862">
-                  <wp:extent cx="3199130" cy="1581150"/>
-                  <wp:effectExtent l="0" t="0" r="1270" b="0"/>
-                  <wp:docPr id="10" name="Hình ảnh 10"/>
-                  <wp:cNvGraphicFramePr>
-                    <a:graphicFrameLocks xmlns:a="http://schemas.openxmlformats.org/drawingml/2006/main" noChangeAspect="1"/>
-                  </wp:cNvGraphicFramePr>
-                  <a:graphic xmlns:a="http://schemas.openxmlformats.org/drawingml/2006/main">
-                    <a:graphicData uri="http://schemas.openxmlformats.org/drawingml/2006/picture">
-                      <pic:pic xmlns:pic="http://schemas.openxmlformats.org/drawingml/2006/picture">
-                        <pic:nvPicPr>
-                          <pic:cNvPr id="0" name="Picture 11"/>
-                          <pic:cNvPicPr>
-                            <a:picLocks noChangeAspect="1" noChangeArrowheads="1"/>
-                          </pic:cNvPicPr>
-                        </pic:nvPicPr>
-                        <pic:blipFill>
-                          <a:blip r:embed="rId18" cstate="print">
-                            <a:extLst>
-                              <a:ext uri="{28A0092B-C50C-407E-A947-70E740481C1C}">
-                                <a14:useLocalDpi xmlns:a14="http://schemas.microsoft.com/office/drawing/2010/main" val="0"/>
-                              </a:ext>
-                            </a:extLst>
-                          </a:blip>
-                          <a:stretch>
-                            <a:fillRect/>
-                          </a:stretch>
-                        </pic:blipFill>
-                        <pic:spPr bwMode="auto">
-                          <a:xfrm>
-                            <a:off x="0" y="0"/>
-                            <a:ext cx="3202450" cy="1582791"/>
-                          </a:xfrm>
-                          <a:prstGeom prst="rect">
-                            <a:avLst/>
-                          </a:prstGeom>
-                          <a:noFill/>
-                          <a:ln>
-                            <a:noFill/>
-                          </a:ln>
-                        </pic:spPr>
-                      </pic:pic>
-                    </a:graphicData>
-                  </a:graphic>
-                </wp:inline>
-              </w:drawing>
-            </w:r>
-          </w:p>
-        </w:tc>
-      </w:tr>
-      <w:tr>
-        <w:tc>
-          <w:tcPr>
-            <w:tcW w:w="5106" w:type="dxa"/>
-            <w:vAlign w:val="center"/>
-          </w:tcPr>
-          <w:p>
-            <w:pPr>
-              <w:pStyle w:val="oancuaDanhsach"/>
-              <w:ind w:left="0"/>
-              <w:jc w:val="center"/>
-              <w:rPr>
-                <w:b w:val="0"/>
-                <w:bCs w:val="0"/>
-                <w:noProof/>
-              </w:rPr>
-            </w:pPr>
-            <w:r>
-              <w:rPr>
-                <w:b w:val="0"/>
-                <w:bCs w:val="0"/>
-                <w:i/>
-                <w:iCs/>
-                <w:sz w:val="22"/>
-              </w:rPr>
-              <w:t xml:space="preserve">Hình </w:t>
-            </w:r>
-            <w:r>
-              <w:rPr>
-                <w:b w:val="0"/>
-                <w:bCs w:val="0"/>
-                <w:i/>
-                <w:iCs/>
-                <w:sz w:val="22"/>
-              </w:rPr>
-              <w:t>9</w:t>
-            </w:r>
-            <w:r>
-              <w:rPr>
-                <w:b w:val="0"/>
-                <w:bCs w:val="0"/>
-                <w:i/>
-                <w:iCs/>
-                <w:sz w:val="22"/>
-              </w:rPr>
-              <w:t>. Dự đoán của Electronic Art cho 30 ngày tiếp theo</w:t>
-            </w:r>
-          </w:p>
-        </w:tc>
-        <w:tc>
-          <w:tcPr>
-            <w:tcW w:w="0" w:type="auto"/>
-            <w:vAlign w:val="center"/>
-          </w:tcPr>
-          <w:p>
-            <w:pPr>
-              <w:pStyle w:val="oancuaDanhsach"/>
-              <w:ind w:left="0"/>
-              <w:jc w:val="center"/>
-              <w:rPr>
-                <w:b w:val="0"/>
-                <w:bCs w:val="0"/>
-                <w:i/>
-                <w:iCs/>
-                <w:noProof/>
-              </w:rPr>
-            </w:pPr>
-            <w:r>
-              <w:rPr>
-                <w:b w:val="0"/>
-                <w:bCs w:val="0"/>
-                <w:i/>
-                <w:iCs/>
-                <w:sz w:val="22"/>
-              </w:rPr>
-              <w:t>Hình 1</w:t>
-            </w:r>
-            <w:r>
-              <w:rPr>
-                <w:b w:val="0"/>
-                <w:bCs w:val="0"/>
-                <w:i/>
-                <w:iCs/>
-                <w:sz w:val="22"/>
-              </w:rPr>
-              <w:t>0</w:t>
-            </w:r>
-            <w:r>
-              <w:rPr>
-                <w:b w:val="0"/>
-                <w:bCs w:val="0"/>
-                <w:i/>
-                <w:iCs/>
-                <w:sz w:val="22"/>
-              </w:rPr>
-              <w:t xml:space="preserve">. Giá trị thực của </w:t>
-            </w:r>
-            <w:r>
-              <w:rPr>
-                <w:b w:val="0"/>
-                <w:bCs w:val="0"/>
-                <w:i/>
-                <w:iCs/>
-                <w:sz w:val="22"/>
-              </w:rPr>
-              <w:t>Electronic Art</w:t>
-            </w:r>
-          </w:p>
-        </w:tc>
-      </w:tr>
-      <w:tr>
-        <w:tc>
-          <w:tcPr>
-            <w:tcW w:w="5106" w:type="dxa"/>
-            <w:vAlign w:val="center"/>
-          </w:tcPr>
-          <w:p>
-            <w:pPr>
-              <w:pStyle w:val="oancuaDanhsach"/>
-              <w:ind w:left="0"/>
-              <w:jc w:val="center"/>
-              <w:rPr>
-                <w:b w:val="0"/>
-                <w:bCs w:val="0"/>
-                <w:noProof/>
-              </w:rPr>
-            </w:pPr>
-          </w:p>
-          <w:p>
-            <w:pPr>
-              <w:pStyle w:val="oancuaDanhsach"/>
-              <w:ind w:left="0"/>
-              <w:jc w:val="center"/>
-              <w:rPr>
-                <w:sz w:val="22"/>
-              </w:rPr>
-            </w:pPr>
-            <w:r>
-              <w:rPr>
-                <w:b w:val="0"/>
-                <w:bCs w:val="0"/>
-                <w:noProof/>
-              </w:rPr>
-              <w:drawing>
-                <wp:inline distT="0" distB="0" distL="0" distR="0" wp14:anchorId="75DFE01C" wp14:editId="28445673">
-                  <wp:extent cx="3086100" cy="1768402"/>
-                  <wp:effectExtent l="0" t="0" r="0" b="3810"/>
-                  <wp:docPr id="9" name="Hình ảnh 9"/>
-                  <wp:cNvGraphicFramePr>
-                    <a:graphicFrameLocks xmlns:a="http://schemas.openxmlformats.org/drawingml/2006/main" noChangeAspect="1"/>
-                  </wp:cNvGraphicFramePr>
-                  <a:graphic xmlns:a="http://schemas.openxmlformats.org/drawingml/2006/main">
-                    <a:graphicData uri="http://schemas.openxmlformats.org/drawingml/2006/picture">
-                      <pic:pic xmlns:pic="http://schemas.openxmlformats.org/drawingml/2006/picture">
-                        <pic:nvPicPr>
-                          <pic:cNvPr id="0" name="Picture 9"/>
-                          <pic:cNvPicPr>
-                            <a:picLocks noChangeAspect="1" noChangeArrowheads="1"/>
-                          </pic:cNvPicPr>
-                        </pic:nvPicPr>
-                        <pic:blipFill rotWithShape="1">
-                          <a:blip r:embed="rId19">
-                            <a:extLst>
-                              <a:ext uri="{28A0092B-C50C-407E-A947-70E740481C1C}">
-                                <a14:useLocalDpi xmlns:a14="http://schemas.microsoft.com/office/drawing/2010/main" val="0"/>
-                              </a:ext>
-                            </a:extLst>
-                          </a:blip>
-                          <a:srcRect t="19508" r="9699"/>
-                          <a:stretch/>
-                        </pic:blipFill>
-                        <pic:spPr bwMode="auto">
-                          <a:xfrm>
-                            <a:off x="0" y="0"/>
-                            <a:ext cx="3087066" cy="1768956"/>
-                          </a:xfrm>
-                          <a:prstGeom prst="rect">
-                            <a:avLst/>
-                          </a:prstGeom>
-                          <a:noFill/>
-                          <a:ln>
-                            <a:noFill/>
-                          </a:ln>
-                          <a:extLst>
-                            <a:ext uri="{53640926-AAD7-44D8-BBD7-CCE9431645EC}">
-                              <a14:shadowObscured xmlns:a14="http://schemas.microsoft.com/office/drawing/2010/main"/>
-                            </a:ext>
-                          </a:extLst>
-                        </pic:spPr>
-                      </pic:pic>
-                    </a:graphicData>
-                  </a:graphic>
-                </wp:inline>
-              </w:drawing>
-            </w:r>
-          </w:p>
-        </w:tc>
-        <w:tc>
-          <w:tcPr>
-            <w:tcW w:w="0" w:type="auto"/>
-            <w:vAlign w:val="center"/>
-          </w:tcPr>
-          <w:p>
-            <w:pPr>
-              <w:pStyle w:val="oancuaDanhsach"/>
-              <w:ind w:left="0"/>
-              <w:jc w:val="center"/>
-              <w:rPr>
-                <w:sz w:val="22"/>
-              </w:rPr>
-            </w:pPr>
-            <w:r>
-              <w:rPr>
-                <w:b w:val="0"/>
-                <w:bCs w:val="0"/>
-                <w:i/>
-                <w:iCs/>
-                <w:noProof/>
-              </w:rPr>
-              <w:drawing>
-                <wp:inline distT="0" distB="0" distL="0" distR="0" wp14:anchorId="6061C6EF" wp14:editId="63831480">
-                  <wp:extent cx="3198495" cy="1561819"/>
-                  <wp:effectExtent l="0" t="0" r="1905" b="635"/>
-                  <wp:docPr id="11" name="Hình ảnh 11"/>
-                  <wp:cNvGraphicFramePr>
-                    <a:graphicFrameLocks xmlns:a="http://schemas.openxmlformats.org/drawingml/2006/main" noChangeAspect="1"/>
-                  </wp:cNvGraphicFramePr>
-                  <a:graphic xmlns:a="http://schemas.openxmlformats.org/drawingml/2006/main">
-                    <a:graphicData uri="http://schemas.openxmlformats.org/drawingml/2006/picture">
-                      <pic:pic xmlns:pic="http://schemas.openxmlformats.org/drawingml/2006/picture">
-                        <pic:nvPicPr>
-                          <pic:cNvPr id="0" name="Picture 11"/>
-                          <pic:cNvPicPr>
-                            <a:picLocks noChangeAspect="1" noChangeArrowheads="1"/>
-                          </pic:cNvPicPr>
-                        </pic:nvPicPr>
-                        <pic:blipFill>
-                          <a:blip r:embed="rId20" cstate="print">
-                            <a:extLst>
-                              <a:ext uri="{28A0092B-C50C-407E-A947-70E740481C1C}">
-                                <a14:useLocalDpi xmlns:a14="http://schemas.microsoft.com/office/drawing/2010/main" val="0"/>
-                              </a:ext>
-                            </a:extLst>
-                          </a:blip>
-                          <a:stretch>
-                            <a:fillRect/>
-                          </a:stretch>
-                        </pic:blipFill>
-                        <pic:spPr bwMode="auto">
-                          <a:xfrm>
-                            <a:off x="0" y="0"/>
-                            <a:ext cx="3216965" cy="1570838"/>
-                          </a:xfrm>
-                          <a:prstGeom prst="rect">
-                            <a:avLst/>
-                          </a:prstGeom>
-                          <a:noFill/>
-                          <a:ln>
-                            <a:noFill/>
-                          </a:ln>
-                        </pic:spPr>
-                      </pic:pic>
-                    </a:graphicData>
-                  </a:graphic>
-                </wp:inline>
-              </w:drawing>
-            </w:r>
-          </w:p>
-        </w:tc>
-      </w:tr>
-      <w:tr>
-        <w:tc>
-          <w:tcPr>
-            <w:tcW w:w="5106" w:type="dxa"/>
-            <w:vAlign w:val="center"/>
-          </w:tcPr>
-          <w:p>
-            <w:pPr>
-              <w:pStyle w:val="oancuaDanhsach"/>
-              <w:ind w:left="0"/>
-              <w:jc w:val="center"/>
-              <w:rPr>
-                <w:b w:val="0"/>
-                <w:bCs w:val="0"/>
-                <w:noProof/>
-              </w:rPr>
-            </w:pPr>
-            <w:r>
-              <w:rPr>
-                <w:b w:val="0"/>
-                <w:bCs w:val="0"/>
-                <w:i/>
-                <w:iCs/>
-                <w:sz w:val="22"/>
-              </w:rPr>
-              <w:t xml:space="preserve">Hình </w:t>
-            </w:r>
-            <w:r>
-              <w:rPr>
-                <w:b w:val="0"/>
-                <w:bCs w:val="0"/>
-                <w:i/>
-                <w:iCs/>
-                <w:sz w:val="22"/>
-              </w:rPr>
-              <w:t>11</w:t>
-            </w:r>
-            <w:r>
-              <w:rPr>
-                <w:b w:val="0"/>
-                <w:bCs w:val="0"/>
-                <w:i/>
-                <w:iCs/>
-                <w:sz w:val="22"/>
-              </w:rPr>
-              <w:t>. Dự đoán của Activistion Blizzard cho 30 ngày tiếp theo</w:t>
-            </w:r>
-          </w:p>
-        </w:tc>
-        <w:tc>
-          <w:tcPr>
-            <w:tcW w:w="0" w:type="auto"/>
-            <w:vAlign w:val="center"/>
-          </w:tcPr>
-          <w:p>
-            <w:pPr>
-              <w:pStyle w:val="oancuaDanhsach"/>
-              <w:ind w:left="0"/>
-              <w:jc w:val="center"/>
-              <w:rPr>
-                <w:b w:val="0"/>
-                <w:bCs w:val="0"/>
-                <w:i/>
-                <w:iCs/>
-                <w:noProof/>
-              </w:rPr>
-            </w:pPr>
-            <w:r>
-              <w:rPr>
-                <w:b w:val="0"/>
-                <w:bCs w:val="0"/>
-                <w:i/>
-                <w:iCs/>
-                <w:sz w:val="22"/>
-              </w:rPr>
-              <w:t xml:space="preserve">Hình </w:t>
-            </w:r>
-            <w:r>
-              <w:rPr>
-                <w:b w:val="0"/>
-                <w:bCs w:val="0"/>
-                <w:i/>
-                <w:iCs/>
-                <w:sz w:val="22"/>
-              </w:rPr>
-              <w:t>12</w:t>
-            </w:r>
-            <w:r>
-              <w:rPr>
-                <w:b w:val="0"/>
-                <w:bCs w:val="0"/>
-                <w:i/>
-                <w:iCs/>
-                <w:sz w:val="22"/>
-              </w:rPr>
-              <w:t xml:space="preserve">. Giá trị thực của </w:t>
-            </w:r>
-            <w:r>
-              <w:rPr>
-                <w:b w:val="0"/>
-                <w:bCs w:val="0"/>
-                <w:i/>
-                <w:iCs/>
-                <w:sz w:val="22"/>
-              </w:rPr>
-              <w:t>Activistion Blizzard</w:t>
-            </w:r>
-          </w:p>
-        </w:tc>
-      </w:tr>
-    </w:tbl>
+    <w:p>
+      <w:pPr>
+        <w:pStyle w:val="oancuaDanhsach"/>
+        <w:numPr>
+          <w:ilvl w:val="0"/>
+          <w:numId w:val="6"/>
+        </w:numPr>
+        <w:rPr>
+          <w:b w:val="0"/>
+          <w:bCs w:val="0"/>
+          <w:sz w:val="22"/>
+          <w:lang w:val="en-US"/>
+        </w:rPr>
+      </w:pPr>
+      <w:r>
+        <w:rPr>
+          <w:b w:val="0"/>
+          <w:bCs w:val="0"/>
+          <w:sz w:val="22"/>
+          <w:lang w:val="en-US"/>
+        </w:rPr>
+        <w:t>Đường đỏ: dữ liệu thật</w:t>
+      </w:r>
+    </w:p>
+    <w:p>
+      <w:pPr>
+        <w:pStyle w:val="oancuaDanhsach"/>
+        <w:numPr>
+          <w:ilvl w:val="0"/>
+          <w:numId w:val="6"/>
+        </w:numPr>
+        <w:rPr>
+          <w:b w:val="0"/>
+          <w:bCs w:val="0"/>
+          <w:sz w:val="22"/>
+          <w:lang w:val="en-US"/>
+        </w:rPr>
+      </w:pPr>
+      <w:r>
+        <w:rPr>
+          <w:b w:val="0"/>
+          <w:bCs w:val="0"/>
+          <w:sz w:val="22"/>
+          <w:lang w:val="en-US"/>
+        </w:rPr>
+        <w:t>Đường xanh: dự báo</w:t>
+      </w:r>
+    </w:p>
+    <w:p>
+      <w:pPr>
+        <w:jc w:val="center"/>
+        <w:rPr>
+          <w:b w:val="0"/>
+          <w:bCs w:val="0"/>
+          <w:sz w:val="22"/>
+          <w:lang w:val="en-US"/>
+        </w:rPr>
+      </w:pPr>
+      <w:r>
+        <w:rPr>
+          <w:b w:val="0"/>
+          <w:bCs w:val="0"/>
+          <w:noProof/>
+          <w:sz w:val="22"/>
+        </w:rPr>
+        <w:drawing>
+          <wp:inline distT="0" distB="0" distL="0" distR="0" wp14:anchorId="6A37E9D4" wp14:editId="12B9537E">
+            <wp:extent cx="3424349" cy="1620347"/>
+            <wp:effectExtent l="0" t="0" r="5080" b="0"/>
+            <wp:docPr id="2" name="Hình ảnh 2"/>
+            <wp:cNvGraphicFramePr>
+              <a:graphicFrameLocks xmlns:a="http://schemas.openxmlformats.org/drawingml/2006/main" noChangeAspect="1"/>
+            </wp:cNvGraphicFramePr>
+            <a:graphic xmlns:a="http://schemas.openxmlformats.org/drawingml/2006/main">
+              <a:graphicData uri="http://schemas.openxmlformats.org/drawingml/2006/picture">
+                <pic:pic xmlns:pic="http://schemas.openxmlformats.org/drawingml/2006/picture">
+                  <pic:nvPicPr>
+                    <pic:cNvPr id="0" name="Picture 2"/>
+                    <pic:cNvPicPr>
+                      <a:picLocks noChangeAspect="1" noChangeArrowheads="1"/>
+                    </pic:cNvPicPr>
+                  </pic:nvPicPr>
+                  <pic:blipFill>
+                    <a:blip r:embed="rId9" cstate="print">
+                      <a:extLst>
+                        <a:ext uri="{28A0092B-C50C-407E-A947-70E740481C1C}">
+                          <a14:useLocalDpi xmlns:a14="http://schemas.microsoft.com/office/drawing/2010/main" val="0"/>
+                        </a:ext>
+                      </a:extLst>
+                    </a:blip>
+                    <a:srcRect/>
+                    <a:stretch>
+                      <a:fillRect/>
+                    </a:stretch>
+                  </pic:blipFill>
+                  <pic:spPr bwMode="auto">
+                    <a:xfrm>
+                      <a:off x="0" y="0"/>
+                      <a:ext cx="3475196" cy="1644407"/>
+                    </a:xfrm>
+                    <a:prstGeom prst="rect">
+                      <a:avLst/>
+                    </a:prstGeom>
+                    <a:noFill/>
+                    <a:ln>
+                      <a:noFill/>
+                    </a:ln>
+                  </pic:spPr>
+                </pic:pic>
+              </a:graphicData>
+            </a:graphic>
+          </wp:inline>
+        </w:drawing>
+      </w:r>
+    </w:p>
+    <w:p>
+      <w:pPr>
+        <w:jc w:val="center"/>
+        <w:rPr>
+          <w:b w:val="0"/>
+          <w:bCs w:val="0"/>
+          <w:sz w:val="22"/>
+          <w:lang w:val="en-US"/>
+        </w:rPr>
+      </w:pPr>
+      <w:r>
+        <w:rPr>
+          <w:b w:val="0"/>
+          <w:bCs w:val="0"/>
+          <w:sz w:val="22"/>
+          <w:lang w:val="en-US"/>
+        </w:rPr>
+        <w:lastRenderedPageBreak/>
+        <w:t>Hình 1. Kết quả dự đoán công ty Apple</w:t>
+      </w:r>
+    </w:p>
+    <w:p>
+      <w:pPr>
+        <w:jc w:val="center"/>
+        <w:rPr>
+          <w:b w:val="0"/>
+          <w:bCs w:val="0"/>
+          <w:sz w:val="22"/>
+          <w:lang w:val="en-US"/>
+        </w:rPr>
+      </w:pPr>
+      <w:r>
+        <w:rPr>
+          <w:b w:val="0"/>
+          <w:bCs w:val="0"/>
+          <w:noProof/>
+          <w:sz w:val="22"/>
+          <w:lang w:val="en-US"/>
+        </w:rPr>
+        <w:drawing>
+          <wp:inline distT="0" distB="0" distL="0" distR="0" wp14:anchorId="7D070C26" wp14:editId="5D041D32">
+            <wp:extent cx="3588589" cy="1690238"/>
+            <wp:effectExtent l="0" t="0" r="9525" b="5715"/>
+            <wp:docPr id="3" name="Hình ảnh 3"/>
+            <wp:cNvGraphicFramePr>
+              <a:graphicFrameLocks xmlns:a="http://schemas.openxmlformats.org/drawingml/2006/main" noChangeAspect="1"/>
+            </wp:cNvGraphicFramePr>
+            <a:graphic xmlns:a="http://schemas.openxmlformats.org/drawingml/2006/main">
+              <a:graphicData uri="http://schemas.openxmlformats.org/drawingml/2006/picture">
+                <pic:pic xmlns:pic="http://schemas.openxmlformats.org/drawingml/2006/picture">
+                  <pic:nvPicPr>
+                    <pic:cNvPr id="0" name="Picture 3"/>
+                    <pic:cNvPicPr>
+                      <a:picLocks noChangeAspect="1" noChangeArrowheads="1"/>
+                    </pic:cNvPicPr>
+                  </pic:nvPicPr>
+                  <pic:blipFill>
+                    <a:blip r:embed="rId10" cstate="print">
+                      <a:extLst>
+                        <a:ext uri="{28A0092B-C50C-407E-A947-70E740481C1C}">
+                          <a14:useLocalDpi xmlns:a14="http://schemas.microsoft.com/office/drawing/2010/main" val="0"/>
+                        </a:ext>
+                      </a:extLst>
+                    </a:blip>
+                    <a:srcRect/>
+                    <a:stretch>
+                      <a:fillRect/>
+                    </a:stretch>
+                  </pic:blipFill>
+                  <pic:spPr bwMode="auto">
+                    <a:xfrm>
+                      <a:off x="0" y="0"/>
+                      <a:ext cx="3588589" cy="1690238"/>
+                    </a:xfrm>
+                    <a:prstGeom prst="rect">
+                      <a:avLst/>
+                    </a:prstGeom>
+                    <a:noFill/>
+                    <a:ln>
+                      <a:noFill/>
+                    </a:ln>
+                  </pic:spPr>
+                </pic:pic>
+              </a:graphicData>
+            </a:graphic>
+          </wp:inline>
+        </w:drawing>
+      </w:r>
+    </w:p>
+    <w:p>
+      <w:pPr>
+        <w:jc w:val="center"/>
+        <w:rPr>
+          <w:b w:val="0"/>
+          <w:bCs w:val="0"/>
+          <w:sz w:val="22"/>
+          <w:lang w:val="en-US"/>
+        </w:rPr>
+      </w:pPr>
+      <w:r>
+        <w:rPr>
+          <w:b w:val="0"/>
+          <w:bCs w:val="0"/>
+          <w:sz w:val="22"/>
+          <w:lang w:val="en-US"/>
+        </w:rPr>
+        <w:t>Hình 2. Kết quả dự đoán công ty Alphabet</w:t>
+      </w:r>
+    </w:p>
+    <w:p>
+      <w:pPr>
+        <w:jc w:val="center"/>
+        <w:rPr>
+          <w:b w:val="0"/>
+          <w:bCs w:val="0"/>
+          <w:sz w:val="22"/>
+          <w:lang w:val="en-US"/>
+        </w:rPr>
+      </w:pPr>
+      <w:r>
+        <w:rPr>
+          <w:b w:val="0"/>
+          <w:bCs w:val="0"/>
+          <w:noProof/>
+          <w:sz w:val="22"/>
+          <w:lang w:val="en-US"/>
+        </w:rPr>
+        <w:drawing>
+          <wp:inline distT="0" distB="0" distL="0" distR="0" wp14:anchorId="4E2E972F" wp14:editId="4BBF11A3">
+            <wp:extent cx="3605578" cy="1703256"/>
+            <wp:effectExtent l="0" t="0" r="0" b="0"/>
+            <wp:docPr id="4" name="Hình ảnh 4"/>
+            <wp:cNvGraphicFramePr>
+              <a:graphicFrameLocks xmlns:a="http://schemas.openxmlformats.org/drawingml/2006/main" noChangeAspect="1"/>
+            </wp:cNvGraphicFramePr>
+            <a:graphic xmlns:a="http://schemas.openxmlformats.org/drawingml/2006/main">
+              <a:graphicData uri="http://schemas.openxmlformats.org/drawingml/2006/picture">
+                <pic:pic xmlns:pic="http://schemas.openxmlformats.org/drawingml/2006/picture">
+                  <pic:nvPicPr>
+                    <pic:cNvPr id="0" name="Picture 4"/>
+                    <pic:cNvPicPr>
+                      <a:picLocks noChangeAspect="1" noChangeArrowheads="1"/>
+                    </pic:cNvPicPr>
+                  </pic:nvPicPr>
+                  <pic:blipFill>
+                    <a:blip r:embed="rId11" cstate="print">
+                      <a:extLst>
+                        <a:ext uri="{28A0092B-C50C-407E-A947-70E740481C1C}">
+                          <a14:useLocalDpi xmlns:a14="http://schemas.microsoft.com/office/drawing/2010/main" val="0"/>
+                        </a:ext>
+                      </a:extLst>
+                    </a:blip>
+                    <a:srcRect/>
+                    <a:stretch>
+                      <a:fillRect/>
+                    </a:stretch>
+                  </pic:blipFill>
+                  <pic:spPr bwMode="auto">
+                    <a:xfrm>
+                      <a:off x="0" y="0"/>
+                      <a:ext cx="3630570" cy="1715062"/>
+                    </a:xfrm>
+                    <a:prstGeom prst="rect">
+                      <a:avLst/>
+                    </a:prstGeom>
+                    <a:noFill/>
+                    <a:ln>
+                      <a:noFill/>
+                    </a:ln>
+                  </pic:spPr>
+                </pic:pic>
+              </a:graphicData>
+            </a:graphic>
+          </wp:inline>
+        </w:drawing>
+      </w:r>
+    </w:p>
+    <w:p>
+      <w:pPr>
+        <w:jc w:val="center"/>
+        <w:rPr>
+          <w:b w:val="0"/>
+          <w:bCs w:val="0"/>
+          <w:sz w:val="22"/>
+          <w:lang w:val="en-US"/>
+        </w:rPr>
+      </w:pPr>
+      <w:r>
+        <w:rPr>
+          <w:b w:val="0"/>
+          <w:bCs w:val="0"/>
+          <w:sz w:val="22"/>
+          <w:lang w:val="en-US"/>
+        </w:rPr>
+        <w:t>Hình 3. Kết quả dự đoán công ty Carriage Services</w:t>
+      </w:r>
+    </w:p>
+    <w:p>
+      <w:pPr>
+        <w:jc w:val="center"/>
+        <w:rPr>
+          <w:b w:val="0"/>
+          <w:bCs w:val="0"/>
+          <w:sz w:val="22"/>
+          <w:lang w:val="en-US"/>
+        </w:rPr>
+      </w:pPr>
+      <w:r>
+        <w:rPr>
+          <w:b w:val="0"/>
+          <w:bCs w:val="0"/>
+          <w:noProof/>
+          <w:sz w:val="22"/>
+          <w:lang w:val="en-US"/>
+        </w:rPr>
+        <w:drawing>
+          <wp:inline distT="0" distB="0" distL="0" distR="0" wp14:anchorId="52273D87" wp14:editId="119857A0">
+            <wp:extent cx="3364302" cy="1579559"/>
+            <wp:effectExtent l="0" t="0" r="7620" b="1905"/>
+            <wp:docPr id="5" name="Hình ảnh 5"/>
+            <wp:cNvGraphicFramePr>
+              <a:graphicFrameLocks xmlns:a="http://schemas.openxmlformats.org/drawingml/2006/main" noChangeAspect="1"/>
+            </wp:cNvGraphicFramePr>
+            <a:graphic xmlns:a="http://schemas.openxmlformats.org/drawingml/2006/main">
+              <a:graphicData uri="http://schemas.openxmlformats.org/drawingml/2006/picture">
+                <pic:pic xmlns:pic="http://schemas.openxmlformats.org/drawingml/2006/picture">
+                  <pic:nvPicPr>
+                    <pic:cNvPr id="0" name="Picture 5"/>
+                    <pic:cNvPicPr>
+                      <a:picLocks noChangeAspect="1" noChangeArrowheads="1"/>
+                    </pic:cNvPicPr>
+                  </pic:nvPicPr>
+                  <pic:blipFill>
+                    <a:blip r:embed="rId12" cstate="print">
+                      <a:extLst>
+                        <a:ext uri="{28A0092B-C50C-407E-A947-70E740481C1C}">
+                          <a14:useLocalDpi xmlns:a14="http://schemas.microsoft.com/office/drawing/2010/main" val="0"/>
+                        </a:ext>
+                      </a:extLst>
+                    </a:blip>
+                    <a:srcRect/>
+                    <a:stretch>
+                      <a:fillRect/>
+                    </a:stretch>
+                  </pic:blipFill>
+                  <pic:spPr bwMode="auto">
+                    <a:xfrm>
+                      <a:off x="0" y="0"/>
+                      <a:ext cx="3372774" cy="1583537"/>
+                    </a:xfrm>
+                    <a:prstGeom prst="rect">
+                      <a:avLst/>
+                    </a:prstGeom>
+                    <a:noFill/>
+                    <a:ln>
+                      <a:noFill/>
+                    </a:ln>
+                  </pic:spPr>
+                </pic:pic>
+              </a:graphicData>
+            </a:graphic>
+          </wp:inline>
+        </w:drawing>
+      </w:r>
+    </w:p>
+    <w:p>
+      <w:pPr>
+        <w:jc w:val="center"/>
+        <w:rPr>
+          <w:b w:val="0"/>
+          <w:bCs w:val="0"/>
+          <w:sz w:val="22"/>
+          <w:lang w:val="en-US"/>
+        </w:rPr>
+      </w:pPr>
+      <w:r>
+        <w:rPr>
+          <w:b w:val="0"/>
+          <w:bCs w:val="0"/>
+          <w:sz w:val="22"/>
+          <w:lang w:val="en-US"/>
+        </w:rPr>
+        <w:t xml:space="preserve">Hình 4. </w:t>
+      </w:r>
+      <w:r>
+        <w:rPr>
+          <w:b w:val="0"/>
+          <w:bCs w:val="0"/>
+          <w:sz w:val="22"/>
+          <w:lang w:val="en-US"/>
+        </w:rPr>
+        <w:t>Kết quả dự đoán công ty</w:t>
+      </w:r>
+      <w:r>
+        <w:rPr>
+          <w:b w:val="0"/>
+          <w:bCs w:val="0"/>
+          <w:sz w:val="22"/>
+          <w:lang w:val="en-US"/>
+        </w:rPr>
+        <w:t xml:space="preserve"> IBM</w:t>
+      </w:r>
+    </w:p>
+    <w:p>
+      <w:pPr>
+        <w:jc w:val="center"/>
+        <w:rPr>
+          <w:b w:val="0"/>
+          <w:bCs w:val="0"/>
+          <w:sz w:val="22"/>
+          <w:lang w:val="en-US"/>
+        </w:rPr>
+      </w:pPr>
+      <w:r>
+        <w:rPr>
+          <w:b w:val="0"/>
+          <w:bCs w:val="0"/>
+          <w:noProof/>
+          <w:sz w:val="22"/>
+          <w:lang w:val="en-US"/>
+        </w:rPr>
+        <w:drawing>
+          <wp:inline distT="0" distB="0" distL="0" distR="0" wp14:anchorId="35A1E49D" wp14:editId="0E13D46A">
+            <wp:extent cx="3631721" cy="1721046"/>
+            <wp:effectExtent l="0" t="0" r="6985" b="0"/>
+            <wp:docPr id="6" name="Hình ảnh 6"/>
+            <wp:cNvGraphicFramePr>
+              <a:graphicFrameLocks xmlns:a="http://schemas.openxmlformats.org/drawingml/2006/main" noChangeAspect="1"/>
+            </wp:cNvGraphicFramePr>
+            <a:graphic xmlns:a="http://schemas.openxmlformats.org/drawingml/2006/main">
+              <a:graphicData uri="http://schemas.openxmlformats.org/drawingml/2006/picture">
+                <pic:pic xmlns:pic="http://schemas.openxmlformats.org/drawingml/2006/picture">
+                  <pic:nvPicPr>
+                    <pic:cNvPr id="0" name="Picture 6"/>
+                    <pic:cNvPicPr>
+                      <a:picLocks noChangeAspect="1" noChangeArrowheads="1"/>
+                    </pic:cNvPicPr>
+                  </pic:nvPicPr>
+                  <pic:blipFill>
+                    <a:blip r:embed="rId13" cstate="print">
+                      <a:extLst>
+                        <a:ext uri="{28A0092B-C50C-407E-A947-70E740481C1C}">
+                          <a14:useLocalDpi xmlns:a14="http://schemas.microsoft.com/office/drawing/2010/main" val="0"/>
+                        </a:ext>
+                      </a:extLst>
+                    </a:blip>
+                    <a:srcRect/>
+                    <a:stretch>
+                      <a:fillRect/>
+                    </a:stretch>
+                  </pic:blipFill>
+                  <pic:spPr bwMode="auto">
+                    <a:xfrm>
+                      <a:off x="0" y="0"/>
+                      <a:ext cx="3646861" cy="1728221"/>
+                    </a:xfrm>
+                    <a:prstGeom prst="rect">
+                      <a:avLst/>
+                    </a:prstGeom>
+                    <a:noFill/>
+                    <a:ln>
+                      <a:noFill/>
+                    </a:ln>
+                  </pic:spPr>
+                </pic:pic>
+              </a:graphicData>
+            </a:graphic>
+          </wp:inline>
+        </w:drawing>
+      </w:r>
+    </w:p>
+    <w:p>
+      <w:pPr>
+        <w:jc w:val="center"/>
+        <w:rPr>
+          <w:b w:val="0"/>
+          <w:bCs w:val="0"/>
+          <w:sz w:val="22"/>
+          <w:lang w:val="en-US"/>
+        </w:rPr>
+      </w:pPr>
+      <w:r>
+        <w:rPr>
+          <w:b w:val="0"/>
+          <w:bCs w:val="0"/>
+          <w:sz w:val="22"/>
+          <w:lang w:val="en-US"/>
+        </w:rPr>
+        <w:lastRenderedPageBreak/>
+        <w:t xml:space="preserve">Hình 5. </w:t>
+      </w:r>
+      <w:r>
+        <w:rPr>
+          <w:b w:val="0"/>
+          <w:bCs w:val="0"/>
+          <w:sz w:val="22"/>
+          <w:lang w:val="en-US"/>
+        </w:rPr>
+        <w:t>Kết quả dự đoán công ty</w:t>
+      </w:r>
+      <w:r>
+        <w:rPr>
+          <w:b w:val="0"/>
+          <w:bCs w:val="0"/>
+          <w:sz w:val="22"/>
+          <w:lang w:val="en-US"/>
+        </w:rPr>
+        <w:t xml:space="preserve"> Electronic Art</w:t>
+      </w:r>
+    </w:p>
+    <w:p>
+      <w:pPr>
+        <w:jc w:val="center"/>
+        <w:rPr>
+          <w:b w:val="0"/>
+          <w:bCs w:val="0"/>
+          <w:sz w:val="22"/>
+          <w:lang w:val="en-US"/>
+        </w:rPr>
+      </w:pPr>
+      <w:r>
+        <w:rPr>
+          <w:b w:val="0"/>
+          <w:bCs w:val="0"/>
+          <w:noProof/>
+          <w:sz w:val="22"/>
+          <w:lang w:val="en-US"/>
+        </w:rPr>
+        <w:drawing>
+          <wp:inline distT="0" distB="0" distL="0" distR="0" wp14:anchorId="04E612D4" wp14:editId="68D4BC7C">
+            <wp:extent cx="3545457" cy="1515146"/>
+            <wp:effectExtent l="0" t="0" r="0" b="8890"/>
+            <wp:docPr id="7" name="Hình ảnh 7"/>
+            <wp:cNvGraphicFramePr>
+              <a:graphicFrameLocks xmlns:a="http://schemas.openxmlformats.org/drawingml/2006/main" noChangeAspect="1"/>
+            </wp:cNvGraphicFramePr>
+            <a:graphic xmlns:a="http://schemas.openxmlformats.org/drawingml/2006/main">
+              <a:graphicData uri="http://schemas.openxmlformats.org/drawingml/2006/picture">
+                <pic:pic xmlns:pic="http://schemas.openxmlformats.org/drawingml/2006/picture">
+                  <pic:nvPicPr>
+                    <pic:cNvPr id="0" name="Picture 7"/>
+                    <pic:cNvPicPr>
+                      <a:picLocks noChangeAspect="1" noChangeArrowheads="1"/>
+                    </pic:cNvPicPr>
+                  </pic:nvPicPr>
+                  <pic:blipFill>
+                    <a:blip r:embed="rId14" cstate="print">
+                      <a:extLst>
+                        <a:ext uri="{28A0092B-C50C-407E-A947-70E740481C1C}">
+                          <a14:useLocalDpi xmlns:a14="http://schemas.microsoft.com/office/drawing/2010/main" val="0"/>
+                        </a:ext>
+                      </a:extLst>
+                    </a:blip>
+                    <a:srcRect/>
+                    <a:stretch>
+                      <a:fillRect/>
+                    </a:stretch>
+                  </pic:blipFill>
+                  <pic:spPr bwMode="auto">
+                    <a:xfrm>
+                      <a:off x="0" y="0"/>
+                      <a:ext cx="3553871" cy="1518742"/>
+                    </a:xfrm>
+                    <a:prstGeom prst="rect">
+                      <a:avLst/>
+                    </a:prstGeom>
+                    <a:noFill/>
+                    <a:ln>
+                      <a:noFill/>
+                    </a:ln>
+                  </pic:spPr>
+                </pic:pic>
+              </a:graphicData>
+            </a:graphic>
+          </wp:inline>
+        </w:drawing>
+      </w:r>
+    </w:p>
+    <w:p>
+      <w:pPr>
+        <w:jc w:val="center"/>
+        <w:rPr>
+          <w:b w:val="0"/>
+          <w:bCs w:val="0"/>
+          <w:sz w:val="22"/>
+          <w:lang w:val="en-US"/>
+        </w:rPr>
+      </w:pPr>
+      <w:r>
+        <w:rPr>
+          <w:b w:val="0"/>
+          <w:bCs w:val="0"/>
+          <w:sz w:val="22"/>
+          <w:lang w:val="en-US"/>
+        </w:rPr>
+        <w:t xml:space="preserve">Hình 6. </w:t>
+      </w:r>
+      <w:r>
+        <w:rPr>
+          <w:b w:val="0"/>
+          <w:bCs w:val="0"/>
+          <w:sz w:val="22"/>
+          <w:lang w:val="en-US"/>
+        </w:rPr>
+        <w:t>Kết quả dự đoán công ty</w:t>
+      </w:r>
+      <w:r>
+        <w:rPr>
+          <w:b w:val="0"/>
+          <w:bCs w:val="0"/>
+          <w:sz w:val="22"/>
+          <w:lang w:val="en-US"/>
+        </w:rPr>
+        <w:t xml:space="preserve"> Activision Blizzard</w:t>
+      </w:r>
+    </w:p>
     <w:p>
       <w:pPr>
         <w:ind w:firstLine="216"/>
@@ -7309,7 +6357,7 @@
           <w:sz w:val="22"/>
         </w:rPr>
       </w:pPr>
-      <w:hyperlink r:id="rId21" w:history="1">
+      <w:hyperlink r:id="rId15" w:history="1">
         <w:r>
           <w:rPr>
             <w:rStyle w:val="Siuktni"/>
@@ -7363,7 +6411,7 @@
           <w:sz w:val="22"/>
         </w:rPr>
       </w:pPr>
-      <w:hyperlink r:id="rId22" w:history="1">
+      <w:hyperlink r:id="rId16" w:history="1">
         <w:r>
           <w:rPr>
             <w:rStyle w:val="Siuktni"/>
@@ -7409,7 +6457,7 @@
           <w:sz w:val="22"/>
         </w:rPr>
       </w:pPr>
-      <w:hyperlink r:id="rId23" w:history="1">
+      <w:hyperlink r:id="rId17" w:history="1">
         <w:r>
           <w:rPr>
             <w:rStyle w:val="Siuktni"/>
@@ -7485,7 +6533,7 @@
         </w:rPr>
         <w:t xml:space="preserve"> </w:t>
       </w:r>
-      <w:hyperlink r:id="rId24" w:history="1">
+      <w:hyperlink r:id="rId18" w:history="1">
         <w:r>
           <w:rPr>
             <w:rStyle w:val="Siuktni"/>
@@ -7579,7 +6627,7 @@
           <w:sz w:val="22"/>
         </w:rPr>
       </w:pPr>
-      <w:hyperlink r:id="rId25" w:history="1">
+      <w:hyperlink r:id="rId19" w:history="1">
         <w:r>
           <w:rPr>
             <w:rStyle w:val="Siuktni"/>
@@ -7633,7 +6681,7 @@
           <w:sz w:val="22"/>
         </w:rPr>
       </w:pPr>
-      <w:hyperlink r:id="rId26" w:history="1">
+      <w:hyperlink r:id="rId20" w:history="1">
         <w:r>
           <w:rPr>
             <w:rStyle w:val="Siuktni"/>
@@ -7703,7 +6751,7 @@
           <w:sz w:val="22"/>
         </w:rPr>
       </w:pPr>
-      <w:hyperlink r:id="rId27" w:history="1">
+      <w:hyperlink r:id="rId21" w:history="1">
         <w:r>
           <w:rPr>
             <w:rStyle w:val="Siuktni"/>
@@ -7765,7 +6813,7 @@
           <w:sz w:val="22"/>
         </w:rPr>
       </w:pPr>
-      <w:hyperlink r:id="rId28" w:history="1">
+      <w:hyperlink r:id="rId22" w:history="1">
         <w:r>
           <w:rPr>
             <w:rStyle w:val="Siuktni"/>
@@ -7778,7 +6826,7 @@
       </w:hyperlink>
     </w:p>
     <w:sectPr>
-      <w:footerReference w:type="default" r:id="rId29"/>
+      <w:footerReference w:type="default" r:id="rId23"/>
       <w:pgSz w:w="12240" w:h="15840"/>
       <w:pgMar w:top="1440" w:right="1440" w:bottom="1440" w:left="1440" w:header="720" w:footer="720" w:gutter="0"/>
       <w:cols w:space="720"/>

</xml_diff>